<commit_message>
Update construct validity table
</commit_message>
<xml_diff>
--- a/tables/construct_validity_table.docx
+++ b/tables/construct_validity_table.docx
@@ -2,321 +2,190 @@
 <file path=word/document.xml><?xml version="1.0" encoding="utf-8"?>
 <w:document xmlns:w="http://schemas.openxmlformats.org/wordprocessingml/2006/main" xmlns:m="http://schemas.openxmlformats.org/officeDocument/2006/math" xmlns:r="http://schemas.openxmlformats.org/officeDocument/2006/relationships" xmlns:o="urn:schemas-microsoft-com:office:office" xmlns:v="urn:schemas-microsoft-com:vml" xmlns:w10="urn:schemas-microsoft-com:office:word" xmlns:a="http://schemas.openxmlformats.org/drawingml/2006/main" xmlns:pic="http://schemas.openxmlformats.org/drawingml/2006/picture" xmlns:wp="http://schemas.openxmlformats.org/drawingml/2006/wordprocessingDrawing">
   <w:body>
-    <w:tbl>
-      <w:tblPr>
-        <w:tblStyle w:val="Table"/>
-        <w:tblW w:type="auto" w:w="0"/>
-        <w:tblLook w:firstRow="1" w:lastRow="0" w:firstColumn="0" w:lastColumn="0" w:noHBand="0" w:noVBand="0" w:val="0020"/>
-      </w:tblPr>
-      <w:tblGrid>
-        <w:gridCol w:w="2640"/>
-        <w:gridCol w:w="2640"/>
-        <w:gridCol w:w="2640"/>
-      </w:tblGrid>
-      <w:tr>
-        <w:trPr>
-          <w:tblHeader w:val="true"/>
-        </w:trPr>
-        <w:tc>
-          <w:tcPr/>
-          <w:p>
-            <w:pPr>
-              <w:pStyle w:val="Compact"/>
-            </w:pPr>
-          </w:p>
-        </w:tc>
-        <w:tc>
-          <w:tcPr/>
-          <w:p>
-            <w:pPr>
-              <w:pStyle w:val="Compact"/>
-              <w:jc w:val="left"/>
-            </w:pPr>
-            <w:r>
-              <w:t xml:space="preserve">General knowledge</w:t>
-            </w:r>
-          </w:p>
-        </w:tc>
-        <w:tc>
-          <w:tcPr/>
-          <w:p>
-            <w:pPr>
-              <w:pStyle w:val="Compact"/>
-              <w:jc w:val="left"/>
-            </w:pPr>
-            <w:r>
-              <w:t xml:space="preserve">Immigration knowledge</w:t>
-            </w:r>
-          </w:p>
-        </w:tc>
-      </w:tr>
-      <w:tr>
-        <w:tc>
-          <w:tcPr/>
-          <w:p>
-            <w:pPr>
-              <w:pStyle w:val="Compact"/>
-              <w:jc w:val="left"/>
-            </w:pPr>
-            <w:r>
-              <w:t xml:space="preserve">(Intercept)</w:t>
-            </w:r>
-          </w:p>
-        </w:tc>
-        <w:tc>
-          <w:tcPr/>
-          <w:p>
-            <w:pPr>
-              <w:pStyle w:val="Compact"/>
-              <w:jc w:val="left"/>
-            </w:pPr>
-            <w:r>
-              <w:t xml:space="preserve">-0.842 (0.030) ***</w:t>
-            </w:r>
-          </w:p>
-        </w:tc>
-        <w:tc>
-          <w:tcPr/>
-          <w:p>
-            <w:pPr>
-              <w:pStyle w:val="Compact"/>
-              <w:jc w:val="left"/>
-            </w:pPr>
-            <w:r>
-              <w:t xml:space="preserve">-0.836 (0.028) ***</w:t>
-            </w:r>
-          </w:p>
-        </w:tc>
-      </w:tr>
-      <w:tr>
-        <w:tc>
-          <w:tcPr/>
-          <w:p>
-            <w:pPr>
-              <w:pStyle w:val="Compact"/>
-              <w:jc w:val="left"/>
-            </w:pPr>
-            <w:r>
-              <w:t xml:space="preserve">Male</w:t>
-            </w:r>
-          </w:p>
-        </w:tc>
-        <w:tc>
-          <w:tcPr/>
-          <w:p>
-            <w:pPr>
-              <w:pStyle w:val="Compact"/>
-              <w:jc w:val="left"/>
-            </w:pPr>
-            <w:r>
-              <w:t xml:space="preserve">0.230 (0.014) ***</w:t>
-            </w:r>
-          </w:p>
-        </w:tc>
-        <w:tc>
-          <w:tcPr/>
-          <w:p>
-            <w:pPr>
-              <w:pStyle w:val="Compact"/>
-              <w:jc w:val="left"/>
-            </w:pPr>
-            <w:r>
-              <w:t xml:space="preserve">0.239 (0.013) ***</w:t>
-            </w:r>
-          </w:p>
-        </w:tc>
-      </w:tr>
-      <w:tr>
-        <w:tc>
-          <w:tcPr/>
-          <w:p>
-            <w:pPr>
-              <w:pStyle w:val="Compact"/>
-              <w:jc w:val="left"/>
-            </w:pPr>
-            <w:r>
-              <w:t xml:space="preserve">Age</w:t>
-            </w:r>
-          </w:p>
-        </w:tc>
-        <w:tc>
-          <w:tcPr/>
-          <w:p>
-            <w:pPr>
-              <w:pStyle w:val="Compact"/>
-              <w:jc w:val="left"/>
-            </w:pPr>
-            <w:r>
-              <w:t xml:space="preserve">0.009 (0.000) ***</w:t>
-            </w:r>
-          </w:p>
-        </w:tc>
-        <w:tc>
-          <w:tcPr/>
-          <w:p>
-            <w:pPr>
-              <w:pStyle w:val="Compact"/>
-              <w:jc w:val="left"/>
-            </w:pPr>
-            <w:r>
-              <w:t xml:space="preserve">0.008 (0.000) ***</w:t>
-            </w:r>
-          </w:p>
-        </w:tc>
-      </w:tr>
-      <w:tr>
-        <w:tc>
-          <w:tcPr/>
-          <w:p>
-            <w:pPr>
-              <w:pStyle w:val="Compact"/>
-              <w:jc w:val="left"/>
-            </w:pPr>
-            <w:r>
-              <w:t xml:space="preserve">Education</w:t>
-            </w:r>
-          </w:p>
-        </w:tc>
-        <w:tc>
-          <w:tcPr/>
-          <w:p>
-            <w:pPr>
-              <w:pStyle w:val="Compact"/>
-              <w:jc w:val="left"/>
-            </w:pPr>
-            <w:r>
-              <w:t xml:space="preserve">0.058 (0.004) ***</w:t>
-            </w:r>
-          </w:p>
-        </w:tc>
-        <w:tc>
-          <w:tcPr/>
-          <w:p>
-            <w:pPr>
-              <w:pStyle w:val="Compact"/>
-              <w:jc w:val="left"/>
-            </w:pPr>
-            <w:r>
-              <w:t xml:space="preserve">0.072 (0.004) ***</w:t>
-            </w:r>
-          </w:p>
-        </w:tc>
-      </w:tr>
-      <w:tr>
-        <w:tc>
-          <w:tcPr/>
-          <w:p>
-            <w:pPr>
-              <w:pStyle w:val="Compact"/>
-              <w:jc w:val="left"/>
-            </w:pPr>
-            <w:r>
-              <w:t xml:space="preserve">R^2</w:t>
-            </w:r>
-          </w:p>
-        </w:tc>
-        <w:tc>
-          <w:tcPr/>
-          <w:p>
-            <w:pPr>
-              <w:pStyle w:val="Compact"/>
-              <w:jc w:val="left"/>
-            </w:pPr>
-            <w:r>
-              <w:t xml:space="preserve">0.084</w:t>
-            </w:r>
-          </w:p>
-        </w:tc>
-        <w:tc>
-          <w:tcPr/>
-          <w:p>
-            <w:pPr>
-              <w:pStyle w:val="Compact"/>
-              <w:jc w:val="left"/>
-            </w:pPr>
-            <w:r>
-              <w:t xml:space="preserve">0.095</w:t>
-            </w:r>
-          </w:p>
-        </w:tc>
-      </w:tr>
-      <w:tr>
-        <w:tc>
-          <w:tcPr/>
-          <w:p>
-            <w:pPr>
-              <w:pStyle w:val="Compact"/>
-              <w:jc w:val="left"/>
-            </w:pPr>
-            <w:r>
-              <w:t xml:space="preserve">Adj. R^2</w:t>
-            </w:r>
-          </w:p>
-        </w:tc>
-        <w:tc>
-          <w:tcPr/>
-          <w:p>
-            <w:pPr>
-              <w:pStyle w:val="Compact"/>
-              <w:jc w:val="left"/>
-            </w:pPr>
-            <w:r>
-              <w:t xml:space="preserve">0.083</w:t>
-            </w:r>
-          </w:p>
-        </w:tc>
-        <w:tc>
-          <w:tcPr/>
-          <w:p>
-            <w:pPr>
-              <w:pStyle w:val="Compact"/>
-              <w:jc w:val="left"/>
-            </w:pPr>
-            <w:r>
-              <w:t xml:space="preserve">0.095</w:t>
-            </w:r>
-          </w:p>
-        </w:tc>
-      </w:tr>
-      <w:tr>
-        <w:tc>
-          <w:tcPr/>
-          <w:p>
-            <w:pPr>
-              <w:pStyle w:val="Compact"/>
-              <w:jc w:val="left"/>
-            </w:pPr>
-            <w:r>
-              <w:t xml:space="preserve">Num. obs.</w:t>
-            </w:r>
-          </w:p>
-        </w:tc>
-        <w:tc>
-          <w:tcPr/>
-          <w:p>
-            <w:pPr>
-              <w:pStyle w:val="Compact"/>
-              <w:jc w:val="left"/>
-            </w:pPr>
-            <w:r>
-              <w:t xml:space="preserve">10749</w:t>
-            </w:r>
-          </w:p>
-        </w:tc>
-        <w:tc>
-          <w:tcPr/>
-          <w:p>
-            <w:pPr>
-              <w:pStyle w:val="Compact"/>
-              <w:jc w:val="left"/>
-            </w:pPr>
-            <w:r>
-              <w:t xml:space="preserve">10749</w:t>
-            </w:r>
-          </w:p>
-        </w:tc>
-      </w:tr>
-    </w:tbl>
+    <w:p>
+      <w:pPr>
+        <w:pStyle w:val="FirstParagraph"/>
+      </w:pPr>
+      <w:r>
+        <w:t xml:space="preserve">General knowledge</w:t>
+      </w:r>
+    </w:p>
+    <w:p>
+      <w:pPr>
+        <w:pStyle w:val="BodyText"/>
+      </w:pPr>
+      <w:r>
+        <w:t xml:space="preserve">Immigration knowledge</w:t>
+      </w:r>
+    </w:p>
+    <w:p>
+      <w:pPr>
+        <w:pStyle w:val="BodyText"/>
+      </w:pPr>
+      <w:r>
+        <w:t xml:space="preserve">(Intercept)</w:t>
+      </w:r>
+    </w:p>
+    <w:p>
+      <w:pPr>
+        <w:pStyle w:val="BodyText"/>
+      </w:pPr>
+      <w:r>
+        <w:t xml:space="preserve">-0.842 (0.030) ***</w:t>
+      </w:r>
+    </w:p>
+    <w:p>
+      <w:pPr>
+        <w:pStyle w:val="BodyText"/>
+      </w:pPr>
+      <w:r>
+        <w:t xml:space="preserve">-0.836 (0.028) ***</w:t>
+      </w:r>
+    </w:p>
+    <w:p>
+      <w:pPr>
+        <w:pStyle w:val="BodyText"/>
+      </w:pPr>
+      <w:r>
+        <w:t xml:space="preserve">Male</w:t>
+      </w:r>
+    </w:p>
+    <w:p>
+      <w:pPr>
+        <w:pStyle w:val="BodyText"/>
+      </w:pPr>
+      <w:r>
+        <w:t xml:space="preserve">0.230 (0.014) ***</w:t>
+      </w:r>
+    </w:p>
+    <w:p>
+      <w:pPr>
+        <w:pStyle w:val="BodyText"/>
+      </w:pPr>
+      <w:r>
+        <w:t xml:space="preserve">0.239 (0.013) ***</w:t>
+      </w:r>
+    </w:p>
+    <w:p>
+      <w:pPr>
+        <w:pStyle w:val="BodyText"/>
+      </w:pPr>
+      <w:r>
+        <w:t xml:space="preserve">Age</w:t>
+      </w:r>
+    </w:p>
+    <w:p>
+      <w:pPr>
+        <w:pStyle w:val="BodyText"/>
+      </w:pPr>
+      <w:r>
+        <w:t xml:space="preserve">0.009 (0.000) ***</w:t>
+      </w:r>
+    </w:p>
+    <w:p>
+      <w:pPr>
+        <w:pStyle w:val="BodyText"/>
+      </w:pPr>
+      <w:r>
+        <w:t xml:space="preserve">0.008 (0.000) ***</w:t>
+      </w:r>
+    </w:p>
+    <w:p>
+      <w:pPr>
+        <w:pStyle w:val="BodyText"/>
+      </w:pPr>
+      <w:r>
+        <w:t xml:space="preserve">Education</w:t>
+      </w:r>
+    </w:p>
+    <w:p>
+      <w:pPr>
+        <w:pStyle w:val="BodyText"/>
+      </w:pPr>
+      <w:r>
+        <w:t xml:space="preserve">0.058 (0.004) ***</w:t>
+      </w:r>
+    </w:p>
+    <w:p>
+      <w:pPr>
+        <w:pStyle w:val="BodyText"/>
+      </w:pPr>
+      <w:r>
+        <w:t xml:space="preserve">0.072 (0.004) ***</w:t>
+      </w:r>
+    </w:p>
+    <w:p>
+      <w:pPr>
+        <w:pStyle w:val="BodyText"/>
+      </w:pPr>
+      <w:r>
+        <w:t xml:space="preserve">R^2</w:t>
+      </w:r>
+    </w:p>
+    <w:p>
+      <w:pPr>
+        <w:pStyle w:val="BodyText"/>
+      </w:pPr>
+      <w:r>
+        <w:t xml:space="preserve">0.084</w:t>
+      </w:r>
+    </w:p>
+    <w:p>
+      <w:pPr>
+        <w:pStyle w:val="BodyText"/>
+      </w:pPr>
+      <w:r>
+        <w:t xml:space="preserve">0.095</w:t>
+      </w:r>
+    </w:p>
+    <w:p>
+      <w:pPr>
+        <w:pStyle w:val="BodyText"/>
+      </w:pPr>
+      <w:r>
+        <w:t xml:space="preserve">Adj. R^2</w:t>
+      </w:r>
+    </w:p>
+    <w:p>
+      <w:pPr>
+        <w:pStyle w:val="BodyText"/>
+      </w:pPr>
+      <w:r>
+        <w:t xml:space="preserve">0.083</w:t>
+      </w:r>
+    </w:p>
+    <w:p>
+      <w:pPr>
+        <w:pStyle w:val="BodyText"/>
+      </w:pPr>
+      <w:r>
+        <w:t xml:space="preserve">0.095</w:t>
+      </w:r>
+    </w:p>
+    <w:p>
+      <w:pPr>
+        <w:pStyle w:val="BodyText"/>
+      </w:pPr>
+      <w:r>
+        <w:t xml:space="preserve">Num. obs.</w:t>
+      </w:r>
+    </w:p>
+    <w:p>
+      <w:pPr>
+        <w:pStyle w:val="BodyText"/>
+      </w:pPr>
+      <w:r>
+        <w:t xml:space="preserve">10749</w:t>
+      </w:r>
+    </w:p>
+    <w:p>
+      <w:pPr>
+        <w:pStyle w:val="BodyText"/>
+      </w:pPr>
+      <w:r>
+        <w:t xml:space="preserve">10749</w:t>
+      </w:r>
+    </w:p>
     <w:sectPr/>
   </w:body>
 </w:document>

</xml_diff>